<commit_message>
Update Geschäftsmodellaspekte für den Anbieter (Cash Flow, verbriefter Umsatz).docx
</commit_message>
<xml_diff>
--- a/Kathi/Geschäftsmodellaspekte für den Anbieter (Cash Flow, verbriefter Umsatz).docx
+++ b/Kathi/Geschäftsmodellaspekte für den Anbieter (Cash Flow, verbriefter Umsatz).docx
@@ -3,6 +3,336 @@
 <w:document xmlns:wpc="http://schemas.microsoft.com/office/word/2010/wordprocessingCanvas" xmlns:cx="http://schemas.microsoft.com/office/drawing/2014/chartex" xmlns:cx1="http://schemas.microsoft.com/office/drawing/2015/9/8/chartex" xmlns:cx2="http://schemas.microsoft.com/office/drawing/2015/10/21/chartex" xmlns:cx3="http://schemas.microsoft.com/office/drawing/2016/5/9/chartex" xmlns:cx4="http://schemas.microsoft.com/office/drawing/2016/5/10/chartex" xmlns:cx5="http://schemas.microsoft.com/office/drawing/2016/5/11/chartex" xmlns:cx6="http://schemas.microsoft.com/office/drawing/2016/5/12/chartex" xmlns:cx7="http://schemas.microsoft.com/office/drawing/2016/5/13/chartex" xmlns:cx8="http://schemas.microsoft.com/office/drawing/2016/5/14/chartex" xmlns:mc="http://schemas.openxmlformats.org/markup-compatibility/2006" xmlns:aink="http://schemas.microsoft.com/office/drawing/2016/ink" xmlns:am3d="http://schemas.microsoft.com/office/drawing/2017/model3d" xmlns:o="urn:schemas-microsoft-com:office:office" xmlns:r="http://schemas.openxmlformats.org/officeDocument/2006/relationships" xmlns:m="http://schemas.openxmlformats.org/officeDocument/2006/math" xmlns:v="urn:schemas-microsoft-com:vml" xmlns:wp14="http://schemas.microsoft.com/office/word/2010/wordprocessingDrawing" xmlns:wp="http://schemas.openxmlformats.org/drawingml/2006/wordprocessingDrawing" xmlns:w10="urn:schemas-microsoft-com:office:word" xmlns:w="http://schemas.openxmlformats.org/wordprocessingml/2006/main" xmlns:w14="http://schemas.microsoft.com/office/word/2010/wordml" xmlns:w15="http://schemas.microsoft.com/office/word/2012/wordml" xmlns:w16cid="http://schemas.microsoft.com/office/word/2016/wordml/cid" xmlns:w16se="http://schemas.microsoft.com/office/word/2015/wordml/symex" xmlns:wpg="http://schemas.microsoft.com/office/word/2010/wordprocessingGroup" xmlns:wpi="http://schemas.microsoft.com/office/word/2010/wordprocessingInk" xmlns:wne="http://schemas.microsoft.com/office/word/2006/wordml" xmlns:wps="http://schemas.microsoft.com/office/word/2010/wordprocessingShape" mc:Ignorable="w14 w15 w16se w16cid wp14">
   <w:body>
     <w:p>
+      <w:pPr>
+        <w:rPr>
+          <w:rFonts w:ascii="Garamond" w:hAnsi="Garamond"/>
+          <w:sz w:val="18"/>
+          <w:szCs w:val="18"/>
+        </w:rPr>
+      </w:pPr>
+      <w:r>
+        <w:rPr>
+          <w:rFonts w:ascii="Garamond" w:hAnsi="Garamond"/>
+          <w:sz w:val="18"/>
+          <w:szCs w:val="18"/>
+        </w:rPr>
+        <w:t>Geschäftsmodellaspekt für den Anbieter</w:t>
+      </w:r>
+    </w:p>
+    <w:p>
+      <w:pPr>
+        <w:rPr>
+          <w:rFonts w:ascii="Garamond" w:hAnsi="Garamond"/>
+          <w:sz w:val="18"/>
+          <w:szCs w:val="18"/>
+        </w:rPr>
+      </w:pPr>
+      <w:r>
+        <w:rPr>
+          <w:rFonts w:ascii="Garamond" w:hAnsi="Garamond"/>
+          <w:sz w:val="18"/>
+          <w:szCs w:val="18"/>
+        </w:rPr>
+        <w:t>Bei ERP on-</w:t>
+      </w:r>
+      <w:proofErr w:type="spellStart"/>
+      <w:r>
+        <w:rPr>
+          <w:rFonts w:ascii="Garamond" w:hAnsi="Garamond"/>
+          <w:sz w:val="18"/>
+          <w:szCs w:val="18"/>
+        </w:rPr>
+        <w:t>premise</w:t>
+      </w:r>
+      <w:proofErr w:type="spellEnd"/>
+      <w:r>
+        <w:rPr>
+          <w:rFonts w:ascii="Garamond" w:hAnsi="Garamond"/>
+          <w:sz w:val="18"/>
+          <w:szCs w:val="18"/>
+        </w:rPr>
+        <w:t xml:space="preserve"> wird einmal zu Beginn für die Lizenz bezahlt und dann fast ein Leben lang genutzt. Bei on-</w:t>
+      </w:r>
+      <w:proofErr w:type="spellStart"/>
+      <w:r>
+        <w:rPr>
+          <w:rFonts w:ascii="Garamond" w:hAnsi="Garamond"/>
+          <w:sz w:val="18"/>
+          <w:szCs w:val="18"/>
+        </w:rPr>
+        <w:t>premise</w:t>
+      </w:r>
+      <w:proofErr w:type="spellEnd"/>
+      <w:r>
+        <w:rPr>
+          <w:rFonts w:ascii="Garamond" w:hAnsi="Garamond"/>
+          <w:sz w:val="18"/>
+          <w:szCs w:val="18"/>
+        </w:rPr>
+        <w:t xml:space="preserve"> wird also viel Geld am Anfang bezahlt, für den Hersteller fallen zu Beginn aber kaum Aufwände in der Wartung an. Dies ist bei ERP on SaaS/Cloud nicht der Fall: Dort zahlt man nicht einmal für die Lizenz, sondern wiederkehrend für ein Abonnement, dass die Nutzung erlaubt (</w:t>
+      </w:r>
+      <w:proofErr w:type="spellStart"/>
+      <w:r>
+        <w:rPr>
+          <w:rFonts w:ascii="Garamond" w:hAnsi="Garamond"/>
+          <w:sz w:val="18"/>
+          <w:szCs w:val="18"/>
+        </w:rPr>
+        <w:t>Gross</w:t>
+      </w:r>
+      <w:proofErr w:type="spellEnd"/>
+      <w:r>
+        <w:rPr>
+          <w:rFonts w:ascii="Garamond" w:hAnsi="Garamond"/>
+          <w:sz w:val="18"/>
+          <w:szCs w:val="18"/>
+        </w:rPr>
+        <w:t>, 2012). Auch im Bereich der Wartung gibt es Unterschiede. So ist es bei on-</w:t>
+      </w:r>
+      <w:proofErr w:type="spellStart"/>
+      <w:r>
+        <w:rPr>
+          <w:rFonts w:ascii="Garamond" w:hAnsi="Garamond"/>
+          <w:sz w:val="18"/>
+          <w:szCs w:val="18"/>
+        </w:rPr>
+        <w:t>premise</w:t>
+      </w:r>
+      <w:proofErr w:type="spellEnd"/>
+      <w:r>
+        <w:rPr>
+          <w:rFonts w:ascii="Garamond" w:hAnsi="Garamond"/>
+          <w:sz w:val="18"/>
+          <w:szCs w:val="18"/>
+        </w:rPr>
+        <w:t xml:space="preserve"> der Fall, dass „Maintenance and support </w:t>
+      </w:r>
+      <w:proofErr w:type="spellStart"/>
+      <w:r>
+        <w:rPr>
+          <w:rFonts w:ascii="Garamond" w:hAnsi="Garamond"/>
+          <w:sz w:val="18"/>
+          <w:szCs w:val="18"/>
+        </w:rPr>
+        <w:t>are</w:t>
+      </w:r>
+      <w:proofErr w:type="spellEnd"/>
+      <w:r>
+        <w:rPr>
+          <w:rFonts w:ascii="Garamond" w:hAnsi="Garamond"/>
+          <w:sz w:val="18"/>
+          <w:szCs w:val="18"/>
+        </w:rPr>
+        <w:t xml:space="preserve"> </w:t>
+      </w:r>
+      <w:proofErr w:type="spellStart"/>
+      <w:r>
+        <w:rPr>
+          <w:rFonts w:ascii="Garamond" w:hAnsi="Garamond"/>
+          <w:sz w:val="18"/>
+          <w:szCs w:val="18"/>
+        </w:rPr>
+        <w:t>paid</w:t>
+      </w:r>
+      <w:proofErr w:type="spellEnd"/>
+      <w:r>
+        <w:rPr>
+          <w:rFonts w:ascii="Garamond" w:hAnsi="Garamond"/>
+          <w:sz w:val="18"/>
+          <w:szCs w:val="18"/>
+        </w:rPr>
+        <w:t xml:space="preserve"> via </w:t>
+      </w:r>
+      <w:proofErr w:type="spellStart"/>
+      <w:r>
+        <w:rPr>
+          <w:rFonts w:ascii="Garamond" w:hAnsi="Garamond"/>
+          <w:sz w:val="18"/>
+          <w:szCs w:val="18"/>
+        </w:rPr>
+        <w:t>recurring</w:t>
+      </w:r>
+      <w:proofErr w:type="spellEnd"/>
+      <w:r>
+        <w:rPr>
+          <w:rFonts w:ascii="Garamond" w:hAnsi="Garamond"/>
+          <w:sz w:val="18"/>
+          <w:szCs w:val="18"/>
+        </w:rPr>
+        <w:t xml:space="preserve"> annual </w:t>
+      </w:r>
+      <w:proofErr w:type="spellStart"/>
+      <w:r>
+        <w:rPr>
+          <w:rFonts w:ascii="Garamond" w:hAnsi="Garamond"/>
+          <w:sz w:val="18"/>
+          <w:szCs w:val="18"/>
+        </w:rPr>
+        <w:t>fees</w:t>
+      </w:r>
+      <w:proofErr w:type="spellEnd"/>
+      <w:r>
+        <w:rPr>
+          <w:rFonts w:ascii="Garamond" w:hAnsi="Garamond"/>
+          <w:sz w:val="18"/>
+          <w:szCs w:val="18"/>
+        </w:rPr>
+        <w:t xml:space="preserve"> </w:t>
+      </w:r>
+      <w:proofErr w:type="spellStart"/>
+      <w:r>
+        <w:rPr>
+          <w:rFonts w:ascii="Garamond" w:hAnsi="Garamond"/>
+          <w:sz w:val="18"/>
+          <w:szCs w:val="18"/>
+        </w:rPr>
+        <w:t>typically</w:t>
+      </w:r>
+      <w:proofErr w:type="spellEnd"/>
+      <w:r>
+        <w:rPr>
+          <w:rFonts w:ascii="Garamond" w:hAnsi="Garamond"/>
+          <w:sz w:val="18"/>
+          <w:szCs w:val="18"/>
+        </w:rPr>
+        <w:t xml:space="preserve"> </w:t>
+      </w:r>
+      <w:proofErr w:type="spellStart"/>
+      <w:r>
+        <w:rPr>
+          <w:rFonts w:ascii="Garamond" w:hAnsi="Garamond"/>
+          <w:sz w:val="18"/>
+          <w:szCs w:val="18"/>
+        </w:rPr>
+        <w:t>calculated</w:t>
+      </w:r>
+      <w:proofErr w:type="spellEnd"/>
+      <w:r>
+        <w:rPr>
+          <w:rFonts w:ascii="Garamond" w:hAnsi="Garamond"/>
+          <w:sz w:val="18"/>
+          <w:szCs w:val="18"/>
+        </w:rPr>
+        <w:t xml:space="preserve"> </w:t>
+      </w:r>
+      <w:proofErr w:type="spellStart"/>
+      <w:r>
+        <w:rPr>
+          <w:rFonts w:ascii="Garamond" w:hAnsi="Garamond"/>
+          <w:sz w:val="18"/>
+          <w:szCs w:val="18"/>
+        </w:rPr>
+        <w:t>as</w:t>
+      </w:r>
+      <w:proofErr w:type="spellEnd"/>
+      <w:r>
+        <w:rPr>
+          <w:rFonts w:ascii="Garamond" w:hAnsi="Garamond"/>
+          <w:sz w:val="18"/>
+          <w:szCs w:val="18"/>
+        </w:rPr>
+        <w:t xml:space="preserve"> a </w:t>
+      </w:r>
+      <w:proofErr w:type="spellStart"/>
+      <w:r>
+        <w:rPr>
+          <w:rFonts w:ascii="Garamond" w:hAnsi="Garamond"/>
+          <w:sz w:val="18"/>
+          <w:szCs w:val="18"/>
+        </w:rPr>
+        <w:t>percentage</w:t>
+      </w:r>
+      <w:proofErr w:type="spellEnd"/>
+      <w:r>
+        <w:rPr>
+          <w:rFonts w:ascii="Garamond" w:hAnsi="Garamond"/>
+          <w:sz w:val="18"/>
+          <w:szCs w:val="18"/>
+        </w:rPr>
+        <w:t xml:space="preserve"> </w:t>
+      </w:r>
+      <w:proofErr w:type="spellStart"/>
+      <w:r>
+        <w:rPr>
+          <w:rFonts w:ascii="Garamond" w:hAnsi="Garamond"/>
+          <w:sz w:val="18"/>
+          <w:szCs w:val="18"/>
+        </w:rPr>
+        <w:t>of</w:t>
+      </w:r>
+      <w:proofErr w:type="spellEnd"/>
+      <w:r>
+        <w:rPr>
+          <w:rFonts w:ascii="Garamond" w:hAnsi="Garamond"/>
+          <w:sz w:val="18"/>
+          <w:szCs w:val="18"/>
+        </w:rPr>
+        <w:t xml:space="preserve"> </w:t>
+      </w:r>
+      <w:proofErr w:type="spellStart"/>
+      <w:r>
+        <w:rPr>
+          <w:rFonts w:ascii="Garamond" w:hAnsi="Garamond"/>
+          <w:sz w:val="18"/>
+          <w:szCs w:val="18"/>
+        </w:rPr>
+        <w:t>license</w:t>
+      </w:r>
+      <w:proofErr w:type="spellEnd"/>
+      <w:r>
+        <w:rPr>
+          <w:rFonts w:ascii="Garamond" w:hAnsi="Garamond"/>
+          <w:sz w:val="18"/>
+          <w:szCs w:val="18"/>
+        </w:rPr>
+        <w:t xml:space="preserve"> </w:t>
+      </w:r>
+      <w:proofErr w:type="spellStart"/>
+      <w:r>
+        <w:rPr>
+          <w:rFonts w:ascii="Garamond" w:hAnsi="Garamond"/>
+          <w:sz w:val="18"/>
+          <w:szCs w:val="18"/>
+        </w:rPr>
+        <w:t>prices</w:t>
+      </w:r>
+      <w:proofErr w:type="spellEnd"/>
+      <w:r>
+        <w:rPr>
+          <w:rFonts w:ascii="Garamond" w:hAnsi="Garamond"/>
+          <w:sz w:val="18"/>
+          <w:szCs w:val="18"/>
+        </w:rPr>
+        <w:t xml:space="preserve"> </w:t>
+      </w:r>
+      <w:proofErr w:type="gramStart"/>
+      <w:r>
+        <w:rPr>
+          <w:rFonts w:ascii="Garamond" w:hAnsi="Garamond"/>
+          <w:sz w:val="18"/>
+          <w:szCs w:val="18"/>
+        </w:rPr>
+        <w:t>„ (</w:t>
+      </w:r>
+      <w:proofErr w:type="spellStart"/>
+      <w:proofErr w:type="gramEnd"/>
+      <w:r>
+        <w:rPr>
+          <w:rFonts w:ascii="Garamond" w:hAnsi="Garamond"/>
+          <w:sz w:val="18"/>
+          <w:szCs w:val="18"/>
+        </w:rPr>
+        <w:t>Gross</w:t>
+      </w:r>
+      <w:proofErr w:type="spellEnd"/>
+      <w:r>
+        <w:rPr>
+          <w:rFonts w:ascii="Garamond" w:hAnsi="Garamond"/>
+          <w:sz w:val="18"/>
+          <w:szCs w:val="18"/>
+        </w:rPr>
+        <w:t>, 2012).Bei der Cloud Lösung ist standardmäßig die Wartung und der Support beim Abonnement mit enthalten.</w:t>
+      </w:r>
       <w:bookmarkStart w:id="0" w:name="_GoBack"/>
       <w:bookmarkEnd w:id="0"/>
     </w:p>
@@ -33,7 +363,7 @@
       </w:pPr>
     </w:pPrDefault>
   </w:docDefaults>
-  <w:latentStyles w:defLockedState="0" w:defUIPriority="99" w:defSemiHidden="0" w:defUnhideWhenUsed="0" w:defQFormat="0" w:count="377">
+  <w:latentStyles w:defLockedState="0" w:defUIPriority="99" w:defSemiHidden="0" w:defUnhideWhenUsed="0" w:defQFormat="0" w:count="376">
     <w:lsdException w:name="Normal" w:uiPriority="0" w:qFormat="1"/>
     <w:lsdException w:name="heading 1" w:uiPriority="9" w:qFormat="1"/>
     <w:lsdException w:name="heading 2" w:semiHidden="1" w:uiPriority="9" w:unhideWhenUsed="1" w:qFormat="1"/>
@@ -139,6 +469,7 @@
     <w:lsdException w:name="HTML Sample" w:semiHidden="1" w:unhideWhenUsed="1"/>
     <w:lsdException w:name="HTML Typewriter" w:semiHidden="1" w:unhideWhenUsed="1"/>
     <w:lsdException w:name="HTML Variable" w:semiHidden="1" w:unhideWhenUsed="1"/>
+    <w:lsdException w:name="Normal Table" w:semiHidden="1" w:unhideWhenUsed="1"/>
     <w:lsdException w:name="annotation subject" w:semiHidden="1" w:unhideWhenUsed="1"/>
     <w:lsdException w:name="No List" w:semiHidden="1" w:unhideWhenUsed="1"/>
     <w:lsdException w:name="Outline List 1" w:semiHidden="1" w:unhideWhenUsed="1"/>
@@ -184,9 +515,11 @@
     <w:lsdException w:name="Table Subtle 1" w:semiHidden="1" w:unhideWhenUsed="1"/>
     <w:lsdException w:name="Table Subtle 2" w:semiHidden="1" w:unhideWhenUsed="1"/>
     <w:lsdException w:name="Table Web 1" w:semiHidden="1" w:unhideWhenUsed="1"/>
+    <w:lsdException w:name="Table Web 2" w:semiHidden="1" w:unhideWhenUsed="1"/>
     <w:lsdException w:name="Table Web 3" w:semiHidden="1" w:unhideWhenUsed="1"/>
     <w:lsdException w:name="Balloon Text" w:semiHidden="1" w:unhideWhenUsed="1"/>
     <w:lsdException w:name="Table Grid" w:uiPriority="39"/>
+    <w:lsdException w:name="Table Theme" w:semiHidden="1" w:unhideWhenUsed="1"/>
     <w:lsdException w:name="Placeholder Text" w:semiHidden="1"/>
     <w:lsdException w:name="No Spacing" w:uiPriority="1" w:qFormat="1"/>
     <w:lsdException w:name="Light Shading" w:uiPriority="60"/>
@@ -407,7 +740,6 @@
     <w:lsdException w:name="Hashtag" w:semiHidden="1" w:unhideWhenUsed="1"/>
     <w:lsdException w:name="Unresolved Mention" w:semiHidden="1" w:unhideWhenUsed="1"/>
     <w:lsdException w:name="Smart Link" w:semiHidden="1" w:unhideWhenUsed="1"/>
-    <w:lsdException w:name="Smart Link Error" w:semiHidden="1" w:unhideWhenUsed="1"/>
   </w:latentStyles>
   <w:style w:type="paragraph" w:default="1" w:styleId="Standard">
     <w:name w:val="Normal"/>

</xml_diff>